<commit_message>
Se sube modulo 2, unidad 3 y 4
</commit_message>
<xml_diff>
--- a/REACT JS/2-Modulo 2__Componentes y Virtual DOM/Tp modulo.docx
+++ b/REACT JS/2-Modulo 2__Componentes y Virtual DOM/Tp modulo.docx
@@ -75,7 +75,33 @@
           <w:szCs w:val="21"/>
           <w:lang w:eastAsia="es-AR"/>
         </w:rPr>
-        <w:t>Desarrollar una red social con los siguietes componentes:</w:t>
+        <w:t xml:space="preserve">Desarrollar una red social con los </w:t>
+      </w:r>
+      <w:proofErr w:type="spellStart"/>
+      <w:r>
+        <w:rPr>
+          <w:rFonts w:ascii="Arial" w:eastAsia="Times New Roman" w:hAnsi="Arial" w:cs="Arial"/>
+          <w:i/>
+          <w:iCs/>
+          <w:color w:val="494D55"/>
+          <w:sz w:val="21"/>
+          <w:szCs w:val="21"/>
+          <w:lang w:eastAsia="es-AR"/>
+        </w:rPr>
+        <w:t>siguietes</w:t>
+      </w:r>
+      <w:proofErr w:type="spellEnd"/>
+      <w:r>
+        <w:rPr>
+          <w:rFonts w:ascii="Arial" w:eastAsia="Times New Roman" w:hAnsi="Arial" w:cs="Arial"/>
+          <w:i/>
+          <w:iCs/>
+          <w:color w:val="494D55"/>
+          <w:sz w:val="21"/>
+          <w:szCs w:val="21"/>
+          <w:lang w:eastAsia="es-AR"/>
+        </w:rPr>
+        <w:t xml:space="preserve"> componentes:</w:t>
       </w:r>
     </w:p>
     <w:p>
@@ -140,17 +166,31 @@
           <w:lang w:eastAsia="es-AR"/>
         </w:rPr>
       </w:pPr>
-      <w:r>
-        <w:rPr>
-          <w:rFonts w:ascii="Arial" w:eastAsia="Times New Roman" w:hAnsi="Arial" w:cs="Arial"/>
-          <w:i/>
-          <w:iCs/>
-          <w:color w:val="494D55"/>
-          <w:sz w:val="21"/>
-          <w:szCs w:val="21"/>
-          <w:lang w:eastAsia="es-AR"/>
-        </w:rPr>
-        <w:t>Pagina de perfil</w:t>
+      <w:proofErr w:type="spellStart"/>
+      <w:r>
+        <w:rPr>
+          <w:rFonts w:ascii="Arial" w:eastAsia="Times New Roman" w:hAnsi="Arial" w:cs="Arial"/>
+          <w:i/>
+          <w:iCs/>
+          <w:color w:val="494D55"/>
+          <w:sz w:val="21"/>
+          <w:szCs w:val="21"/>
+          <w:lang w:eastAsia="es-AR"/>
+        </w:rPr>
+        <w:t>Pagina</w:t>
+      </w:r>
+      <w:proofErr w:type="spellEnd"/>
+      <w:r>
+        <w:rPr>
+          <w:rFonts w:ascii="Arial" w:eastAsia="Times New Roman" w:hAnsi="Arial" w:cs="Arial"/>
+          <w:i/>
+          <w:iCs/>
+          <w:color w:val="494D55"/>
+          <w:sz w:val="21"/>
+          <w:szCs w:val="21"/>
+          <w:lang w:eastAsia="es-AR"/>
+        </w:rPr>
+        <w:t xml:space="preserve"> de perfil</w:t>
       </w:r>
     </w:p>
     <w:p>
@@ -165,6 +205,7 @@
           <w:lang w:eastAsia="es-AR"/>
         </w:rPr>
       </w:pPr>
+      <w:proofErr w:type="spellStart"/>
       <w:r>
         <w:rPr>
           <w:rFonts w:ascii="Arial" w:eastAsia="Times New Roman" w:hAnsi="Arial" w:cs="Arial"/>
@@ -177,6 +218,7 @@
         </w:rPr>
         <w:t>Login</w:t>
       </w:r>
+      <w:proofErr w:type="spellEnd"/>
     </w:p>
     <w:p>
       <w:pPr>
@@ -227,7 +269,59 @@
           <w:szCs w:val="21"/>
           <w:lang w:eastAsia="es-AR"/>
         </w:rPr>
-        <w:t>Enviar un archivo .rar o .zip con el siguiente formato: apellido_modulo2.rar</w:t>
+        <w:t>Enviar un archivo .</w:t>
+      </w:r>
+      <w:proofErr w:type="spellStart"/>
+      <w:r>
+        <w:rPr>
+          <w:rFonts w:ascii="Arial" w:eastAsia="Times New Roman" w:hAnsi="Arial" w:cs="Arial"/>
+          <w:i/>
+          <w:iCs/>
+          <w:color w:val="494D55"/>
+          <w:sz w:val="21"/>
+          <w:szCs w:val="21"/>
+          <w:lang w:eastAsia="es-AR"/>
+        </w:rPr>
+        <w:t>rar</w:t>
+      </w:r>
+      <w:proofErr w:type="spellEnd"/>
+      <w:r>
+        <w:rPr>
+          <w:rFonts w:ascii="Arial" w:eastAsia="Times New Roman" w:hAnsi="Arial" w:cs="Arial"/>
+          <w:i/>
+          <w:iCs/>
+          <w:color w:val="494D55"/>
+          <w:sz w:val="21"/>
+          <w:szCs w:val="21"/>
+          <w:lang w:eastAsia="es-AR"/>
+        </w:rPr>
+        <w:t xml:space="preserve"> o .</w:t>
+      </w:r>
+      <w:proofErr w:type="spellStart"/>
+      <w:r>
+        <w:rPr>
+          <w:rFonts w:ascii="Arial" w:eastAsia="Times New Roman" w:hAnsi="Arial" w:cs="Arial"/>
+          <w:i/>
+          <w:iCs/>
+          <w:color w:val="494D55"/>
+          <w:sz w:val="21"/>
+          <w:szCs w:val="21"/>
+          <w:lang w:eastAsia="es-AR"/>
+        </w:rPr>
+        <w:t>zip</w:t>
+      </w:r>
+      <w:proofErr w:type="spellEnd"/>
+      <w:r>
+        <w:rPr>
+          <w:rFonts w:ascii="Arial" w:eastAsia="Times New Roman" w:hAnsi="Arial" w:cs="Arial"/>
+          <w:i/>
+          <w:iCs/>
+          <w:color w:val="494D55"/>
+          <w:sz w:val="21"/>
+          <w:szCs w:val="21"/>
+          <w:lang w:eastAsia="es-AR"/>
+        </w:rPr>
+        <w:t xml:space="preserve"> con el siguiente formato: apellido_modulo2.rar</w:t>
       </w:r>
     </w:p>
     <w:p>
@@ -250,7 +344,95 @@
           <w:szCs w:val="21"/>
           <w:lang w:eastAsia="es-AR"/>
         </w:rPr>
-        <w:t>Dentro del .rar o .zip se debe enviar el/los archivos generados por react (excepto node_modules)</w:t>
+        <w:t>Dentro del .</w:t>
+      </w:r>
+      <w:proofErr w:type="spellStart"/>
+      <w:r>
+        <w:rPr>
+          <w:rFonts w:ascii="Arial" w:eastAsia="Times New Roman" w:hAnsi="Arial" w:cs="Arial"/>
+          <w:color w:val="494D55"/>
+          <w:sz w:val="21"/>
+          <w:szCs w:val="21"/>
+          <w:lang w:eastAsia="es-AR"/>
+        </w:rPr>
+        <w:t>rar</w:t>
+      </w:r>
+      <w:proofErr w:type="spellEnd"/>
+      <w:r>
+        <w:rPr>
+          <w:rFonts w:ascii="Arial" w:eastAsia="Times New Roman" w:hAnsi="Arial" w:cs="Arial"/>
+          <w:color w:val="494D55"/>
+          <w:sz w:val="21"/>
+          <w:szCs w:val="21"/>
+          <w:lang w:eastAsia="es-AR"/>
+        </w:rPr>
+        <w:t xml:space="preserve"> o .</w:t>
+      </w:r>
+      <w:proofErr w:type="spellStart"/>
+      <w:r>
+        <w:rPr>
+          <w:rFonts w:ascii="Arial" w:eastAsia="Times New Roman" w:hAnsi="Arial" w:cs="Arial"/>
+          <w:color w:val="494D55"/>
+          <w:sz w:val="21"/>
+          <w:szCs w:val="21"/>
+          <w:lang w:eastAsia="es-AR"/>
+        </w:rPr>
+        <w:t>zip</w:t>
+      </w:r>
+      <w:proofErr w:type="spellEnd"/>
+      <w:r>
+        <w:rPr>
+          <w:rFonts w:ascii="Arial" w:eastAsia="Times New Roman" w:hAnsi="Arial" w:cs="Arial"/>
+          <w:color w:val="494D55"/>
+          <w:sz w:val="21"/>
+          <w:szCs w:val="21"/>
+          <w:lang w:eastAsia="es-AR"/>
+        </w:rPr>
+        <w:t xml:space="preserve"> se debe enviar el/los archivos generados por </w:t>
+      </w:r>
+      <w:proofErr w:type="spellStart"/>
+      <w:r>
+        <w:rPr>
+          <w:rFonts w:ascii="Arial" w:eastAsia="Times New Roman" w:hAnsi="Arial" w:cs="Arial"/>
+          <w:color w:val="494D55"/>
+          <w:sz w:val="21"/>
+          <w:szCs w:val="21"/>
+          <w:lang w:eastAsia="es-AR"/>
+        </w:rPr>
+        <w:t>react</w:t>
+      </w:r>
+      <w:proofErr w:type="spellEnd"/>
+      <w:r>
+        <w:rPr>
+          <w:rFonts w:ascii="Arial" w:eastAsia="Times New Roman" w:hAnsi="Arial" w:cs="Arial"/>
+          <w:color w:val="494D55"/>
+          <w:sz w:val="21"/>
+          <w:szCs w:val="21"/>
+          <w:lang w:eastAsia="es-AR"/>
+        </w:rPr>
+        <w:t xml:space="preserve"> (excepto </w:t>
+      </w:r>
+      <w:proofErr w:type="spellStart"/>
+      <w:r>
+        <w:rPr>
+          <w:rFonts w:ascii="Arial" w:eastAsia="Times New Roman" w:hAnsi="Arial" w:cs="Arial"/>
+          <w:color w:val="494D55"/>
+          <w:sz w:val="21"/>
+          <w:szCs w:val="21"/>
+          <w:lang w:eastAsia="es-AR"/>
+        </w:rPr>
+        <w:t>node_modules</w:t>
+      </w:r>
+      <w:proofErr w:type="spellEnd"/>
+      <w:r>
+        <w:rPr>
+          <w:rFonts w:ascii="Arial" w:eastAsia="Times New Roman" w:hAnsi="Arial" w:cs="Arial"/>
+          <w:color w:val="494D55"/>
+          <w:sz w:val="21"/>
+          <w:szCs w:val="21"/>
+          <w:lang w:eastAsia="es-AR"/>
+        </w:rPr>
+        <w:t>)</w:t>
       </w:r>
     </w:p>
     <w:p>
@@ -302,7 +484,33 @@
           <w:szCs w:val="21"/>
           <w:lang w:eastAsia="es-AR"/>
         </w:rPr>
-        <w:t>Se prodra entregar esta unidad:</w:t>
+        <w:t xml:space="preserve">Se </w:t>
+      </w:r>
+      <w:proofErr w:type="spellStart"/>
+      <w:r>
+        <w:rPr>
+          <w:rFonts w:ascii="Arial" w:eastAsia="Times New Roman" w:hAnsi="Arial" w:cs="Arial"/>
+          <w:i/>
+          <w:iCs/>
+          <w:color w:val="494D55"/>
+          <w:sz w:val="21"/>
+          <w:szCs w:val="21"/>
+          <w:lang w:eastAsia="es-AR"/>
+        </w:rPr>
+        <w:t>prodra</w:t>
+      </w:r>
+      <w:proofErr w:type="spellEnd"/>
+      <w:r>
+        <w:rPr>
+          <w:rFonts w:ascii="Arial" w:eastAsia="Times New Roman" w:hAnsi="Arial" w:cs="Arial"/>
+          <w:i/>
+          <w:iCs/>
+          <w:color w:val="494D55"/>
+          <w:sz w:val="21"/>
+          <w:szCs w:val="21"/>
+          <w:lang w:eastAsia="es-AR"/>
+        </w:rPr>
+        <w:t xml:space="preserve"> entregar esta unidad:</w:t>
       </w:r>
     </w:p>
     <w:p>
@@ -332,8 +540,22 @@
           <w:szCs w:val="21"/>
           <w:lang w:eastAsia="es-AR"/>
         </w:rPr>
-        <w:t>1 Entrega: 22/04/2020 23:55 hs</w:t>
-      </w:r>
+        <w:t xml:space="preserve">1 Entrega: 22/04/2020 23:55 </w:t>
+      </w:r>
+      <w:proofErr w:type="spellStart"/>
+      <w:r>
+        <w:rPr>
+          <w:rFonts w:ascii="Arial" w:eastAsia="Times New Roman" w:hAnsi="Arial" w:cs="Arial"/>
+          <w:i/>
+          <w:iCs/>
+          <w:color w:val="494D55"/>
+          <w:sz w:val="21"/>
+          <w:szCs w:val="21"/>
+          <w:lang w:eastAsia="es-AR"/>
+        </w:rPr>
+        <w:t>hs</w:t>
+      </w:r>
+      <w:proofErr w:type="spellEnd"/>
     </w:p>
     <w:p>
       <w:pPr>
@@ -352,20 +574,663 @@
           <w:lang w:eastAsia="es-AR"/>
         </w:rPr>
       </w:pPr>
-      <w:r>
-        <w:rPr>
-          <w:rFonts w:ascii="Arial" w:eastAsia="Times New Roman" w:hAnsi="Arial" w:cs="Arial"/>
-          <w:i/>
-          <w:iCs/>
-          <w:color w:val="494D55"/>
-          <w:sz w:val="21"/>
-          <w:szCs w:val="21"/>
-          <w:lang w:eastAsia="es-AR"/>
-        </w:rPr>
-        <w:t>Ultima Entrega: 29/04/2020 23:55 hs</w:t>
-      </w:r>
+      <w:proofErr w:type="spellStart"/>
+      <w:r>
+        <w:rPr>
+          <w:rFonts w:ascii="Arial" w:eastAsia="Times New Roman" w:hAnsi="Arial" w:cs="Arial"/>
+          <w:i/>
+          <w:iCs/>
+          <w:color w:val="494D55"/>
+          <w:sz w:val="21"/>
+          <w:szCs w:val="21"/>
+          <w:lang w:eastAsia="es-AR"/>
+        </w:rPr>
+        <w:t>Ultima</w:t>
+      </w:r>
+      <w:proofErr w:type="spellEnd"/>
+      <w:r>
+        <w:rPr>
+          <w:rFonts w:ascii="Arial" w:eastAsia="Times New Roman" w:hAnsi="Arial" w:cs="Arial"/>
+          <w:i/>
+          <w:iCs/>
+          <w:color w:val="494D55"/>
+          <w:sz w:val="21"/>
+          <w:szCs w:val="21"/>
+          <w:lang w:eastAsia="es-AR"/>
+        </w:rPr>
+        <w:t xml:space="preserve"> Entrega: 29/04/2020 23:55 </w:t>
+      </w:r>
+      <w:proofErr w:type="spellStart"/>
+      <w:r>
+        <w:rPr>
+          <w:rFonts w:ascii="Arial" w:eastAsia="Times New Roman" w:hAnsi="Arial" w:cs="Arial"/>
+          <w:i/>
+          <w:iCs/>
+          <w:color w:val="494D55"/>
+          <w:sz w:val="21"/>
+          <w:szCs w:val="21"/>
+          <w:lang w:eastAsia="es-AR"/>
+        </w:rPr>
+        <w:t>hs</w:t>
+      </w:r>
+      <w:proofErr w:type="spellEnd"/>
     </w:p>
     <w:p>
+      <w:pPr>
+        <w:pStyle w:val="Ttulo3"/>
+        <w:shd w:val="clear" w:color="auto" w:fill="FFFFFF"/>
+        <w:spacing w:before="300" w:after="150"/>
+        <w:rPr>
+          <w:color w:val="494D55"/>
+          <w:sz w:val="30"/>
+          <w:szCs w:val="30"/>
+        </w:rPr>
+      </w:pPr>
+      <w:r>
+        <w:rPr>
+          <w:b/>
+          <w:bCs/>
+          <w:color w:val="494D55"/>
+          <w:sz w:val="30"/>
+          <w:szCs w:val="30"/>
+        </w:rPr>
+        <w:t>Estado de la entrega</w:t>
+      </w:r>
+    </w:p>
+    <w:tbl>
+      <w:tblPr>
+        <w:tblW w:w="15252" w:type="dxa"/>
+        <w:shd w:val="clear" w:color="auto" w:fill="FFFFFF"/>
+        <w:tblCellMar>
+          <w:top w:w="15" w:type="dxa"/>
+          <w:left w:w="15" w:type="dxa"/>
+          <w:bottom w:w="15" w:type="dxa"/>
+          <w:right w:w="15" w:type="dxa"/>
+        </w:tblCellMar>
+        <w:tblLook w:val="04A0" w:firstRow="1" w:lastRow="0" w:firstColumn="1" w:lastColumn="0" w:noHBand="0" w:noVBand="1"/>
+      </w:tblPr>
+      <w:tblGrid>
+        <w:gridCol w:w="4572"/>
+        <w:gridCol w:w="10680"/>
+      </w:tblGrid>
+      <w:tr>
+        <w:tc>
+          <w:tcPr>
+            <w:tcW w:w="4572" w:type="dxa"/>
+            <w:tcBorders>
+              <w:top w:val="single" w:sz="6" w:space="0" w:color="EEEEEE"/>
+              <w:left w:val="single" w:sz="6" w:space="0" w:color="EEEEEE"/>
+              <w:bottom w:val="single" w:sz="6" w:space="0" w:color="EEEEEE"/>
+              <w:right w:val="single" w:sz="6" w:space="0" w:color="EEEEEE"/>
+            </w:tcBorders>
+            <w:shd w:val="clear" w:color="auto" w:fill="F9F9F9"/>
+            <w:tcMar>
+              <w:top w:w="75" w:type="dxa"/>
+              <w:left w:w="75" w:type="dxa"/>
+              <w:bottom w:w="75" w:type="dxa"/>
+              <w:right w:w="75" w:type="dxa"/>
+            </w:tcMar>
+            <w:hideMark/>
+          </w:tcPr>
+          <w:p>
+            <w:pPr>
+              <w:spacing w:after="225" w:line="300" w:lineRule="atLeast"/>
+              <w:rPr>
+                <w:sz w:val="24"/>
+                <w:szCs w:val="24"/>
+              </w:rPr>
+            </w:pPr>
+            <w:r>
+              <w:t>Estado de la entrega</w:t>
+            </w:r>
+          </w:p>
+        </w:tc>
+        <w:tc>
+          <w:tcPr>
+            <w:tcW w:w="0" w:type="auto"/>
+            <w:tcBorders>
+              <w:top w:val="single" w:sz="6" w:space="0" w:color="EEEEEE"/>
+              <w:left w:val="single" w:sz="6" w:space="0" w:color="EEEEEE"/>
+              <w:bottom w:val="single" w:sz="6" w:space="0" w:color="EEEEEE"/>
+              <w:right w:val="single" w:sz="6" w:space="0" w:color="EEEEEE"/>
+            </w:tcBorders>
+            <w:shd w:val="clear" w:color="auto" w:fill="F9F9F9"/>
+            <w:tcMar>
+              <w:top w:w="75" w:type="dxa"/>
+              <w:left w:w="75" w:type="dxa"/>
+              <w:bottom w:w="75" w:type="dxa"/>
+              <w:right w:w="75" w:type="dxa"/>
+            </w:tcMar>
+            <w:hideMark/>
+          </w:tcPr>
+          <w:p>
+            <w:pPr>
+              <w:spacing w:after="225" w:line="300" w:lineRule="atLeast"/>
+              <w:rPr>
+                <w:color w:val="000000"/>
+              </w:rPr>
+            </w:pPr>
+            <w:r>
+              <w:rPr>
+                <w:color w:val="000000"/>
+              </w:rPr>
+              <w:t>Enviado para calificar</w:t>
+            </w:r>
+          </w:p>
+        </w:tc>
+      </w:tr>
+      <w:tr>
+        <w:tc>
+          <w:tcPr>
+            <w:tcW w:w="4572" w:type="dxa"/>
+            <w:tcBorders>
+              <w:top w:val="single" w:sz="6" w:space="0" w:color="EEEEEE"/>
+              <w:left w:val="single" w:sz="6" w:space="0" w:color="EEEEEE"/>
+              <w:bottom w:val="single" w:sz="6" w:space="0" w:color="EEEEEE"/>
+              <w:right w:val="single" w:sz="6" w:space="0" w:color="EEEEEE"/>
+            </w:tcBorders>
+            <w:shd w:val="clear" w:color="auto" w:fill="FFFFFF"/>
+            <w:tcMar>
+              <w:top w:w="75" w:type="dxa"/>
+              <w:left w:w="75" w:type="dxa"/>
+              <w:bottom w:w="75" w:type="dxa"/>
+              <w:right w:w="75" w:type="dxa"/>
+            </w:tcMar>
+            <w:hideMark/>
+          </w:tcPr>
+          <w:p>
+            <w:pPr>
+              <w:spacing w:after="225" w:line="300" w:lineRule="atLeast"/>
+            </w:pPr>
+            <w:r>
+              <w:t>Estado de la calificación</w:t>
+            </w:r>
+          </w:p>
+        </w:tc>
+        <w:tc>
+          <w:tcPr>
+            <w:tcW w:w="0" w:type="auto"/>
+            <w:tcBorders>
+              <w:top w:val="single" w:sz="6" w:space="0" w:color="EEEEEE"/>
+              <w:left w:val="single" w:sz="6" w:space="0" w:color="EEEEEE"/>
+              <w:bottom w:val="single" w:sz="6" w:space="0" w:color="EEEEEE"/>
+              <w:right w:val="single" w:sz="6" w:space="0" w:color="EEEEEE"/>
+            </w:tcBorders>
+            <w:shd w:val="clear" w:color="auto" w:fill="CFEFCF"/>
+            <w:tcMar>
+              <w:top w:w="75" w:type="dxa"/>
+              <w:left w:w="75" w:type="dxa"/>
+              <w:bottom w:w="75" w:type="dxa"/>
+              <w:right w:w="75" w:type="dxa"/>
+            </w:tcMar>
+            <w:hideMark/>
+          </w:tcPr>
+          <w:p>
+            <w:pPr>
+              <w:spacing w:after="225" w:line="300" w:lineRule="atLeast"/>
+              <w:rPr>
+                <w:color w:val="000000"/>
+              </w:rPr>
+            </w:pPr>
+            <w:r>
+              <w:rPr>
+                <w:color w:val="000000"/>
+              </w:rPr>
+              <w:t>Calificado</w:t>
+            </w:r>
+          </w:p>
+        </w:tc>
+      </w:tr>
+      <w:tr>
+        <w:tc>
+          <w:tcPr>
+            <w:tcW w:w="4572" w:type="dxa"/>
+            <w:tcBorders>
+              <w:top w:val="single" w:sz="6" w:space="0" w:color="EEEEEE"/>
+              <w:left w:val="single" w:sz="6" w:space="0" w:color="EEEEEE"/>
+              <w:bottom w:val="single" w:sz="6" w:space="0" w:color="EEEEEE"/>
+              <w:right w:val="single" w:sz="6" w:space="0" w:color="EEEEEE"/>
+            </w:tcBorders>
+            <w:shd w:val="clear" w:color="auto" w:fill="F9F9F9"/>
+            <w:tcMar>
+              <w:top w:w="75" w:type="dxa"/>
+              <w:left w:w="75" w:type="dxa"/>
+              <w:bottom w:w="75" w:type="dxa"/>
+              <w:right w:w="75" w:type="dxa"/>
+            </w:tcMar>
+            <w:hideMark/>
+          </w:tcPr>
+          <w:p>
+            <w:pPr>
+              <w:spacing w:after="225" w:line="300" w:lineRule="atLeast"/>
+            </w:pPr>
+            <w:r>
+              <w:t>Fecha de entrega</w:t>
+            </w:r>
+          </w:p>
+        </w:tc>
+        <w:tc>
+          <w:tcPr>
+            <w:tcW w:w="0" w:type="auto"/>
+            <w:tcBorders>
+              <w:top w:val="single" w:sz="6" w:space="0" w:color="EEEEEE"/>
+              <w:left w:val="single" w:sz="6" w:space="0" w:color="EEEEEE"/>
+              <w:bottom w:val="single" w:sz="6" w:space="0" w:color="EEEEEE"/>
+              <w:right w:val="single" w:sz="6" w:space="0" w:color="EEEEEE"/>
+            </w:tcBorders>
+            <w:shd w:val="clear" w:color="auto" w:fill="F9F9F9"/>
+            <w:tcMar>
+              <w:top w:w="75" w:type="dxa"/>
+              <w:left w:w="75" w:type="dxa"/>
+              <w:bottom w:w="75" w:type="dxa"/>
+              <w:right w:w="75" w:type="dxa"/>
+            </w:tcMar>
+            <w:hideMark/>
+          </w:tcPr>
+          <w:p>
+            <w:pPr>
+              <w:spacing w:after="225" w:line="300" w:lineRule="atLeast"/>
+            </w:pPr>
+            <w:proofErr w:type="spellStart"/>
+            <w:r>
+              <w:t>Wednesday</w:t>
+            </w:r>
+            <w:proofErr w:type="spellEnd"/>
+            <w:r>
+              <w:t xml:space="preserve">, 22 de </w:t>
+            </w:r>
+            <w:proofErr w:type="spellStart"/>
+            <w:r>
+              <w:t>April</w:t>
+            </w:r>
+            <w:proofErr w:type="spellEnd"/>
+            <w:r>
+              <w:t xml:space="preserve"> de 2020, 23:59</w:t>
+            </w:r>
+          </w:p>
+        </w:tc>
+      </w:tr>
+      <w:tr>
+        <w:tc>
+          <w:tcPr>
+            <w:tcW w:w="4572" w:type="dxa"/>
+            <w:tcBorders>
+              <w:top w:val="single" w:sz="6" w:space="0" w:color="EEEEEE"/>
+              <w:left w:val="single" w:sz="6" w:space="0" w:color="EEEEEE"/>
+              <w:bottom w:val="single" w:sz="6" w:space="0" w:color="EEEEEE"/>
+              <w:right w:val="single" w:sz="6" w:space="0" w:color="EEEEEE"/>
+            </w:tcBorders>
+            <w:shd w:val="clear" w:color="auto" w:fill="FFFFFF"/>
+            <w:tcMar>
+              <w:top w:w="75" w:type="dxa"/>
+              <w:left w:w="75" w:type="dxa"/>
+              <w:bottom w:w="75" w:type="dxa"/>
+              <w:right w:w="75" w:type="dxa"/>
+            </w:tcMar>
+            <w:hideMark/>
+          </w:tcPr>
+          <w:p>
+            <w:pPr>
+              <w:spacing w:after="225" w:line="300" w:lineRule="atLeast"/>
+            </w:pPr>
+            <w:r>
+              <w:t>Tiempo restante</w:t>
+            </w:r>
+          </w:p>
+        </w:tc>
+        <w:tc>
+          <w:tcPr>
+            <w:tcW w:w="0" w:type="auto"/>
+            <w:tcBorders>
+              <w:top w:val="single" w:sz="6" w:space="0" w:color="EEEEEE"/>
+              <w:left w:val="single" w:sz="6" w:space="0" w:color="EEEEEE"/>
+              <w:bottom w:val="single" w:sz="6" w:space="0" w:color="EEEEEE"/>
+              <w:right w:val="single" w:sz="6" w:space="0" w:color="EEEEEE"/>
+            </w:tcBorders>
+            <w:shd w:val="clear" w:color="auto" w:fill="CFEFCF"/>
+            <w:tcMar>
+              <w:top w:w="75" w:type="dxa"/>
+              <w:left w:w="75" w:type="dxa"/>
+              <w:bottom w:w="75" w:type="dxa"/>
+              <w:right w:w="75" w:type="dxa"/>
+            </w:tcMar>
+            <w:hideMark/>
+          </w:tcPr>
+          <w:p>
+            <w:pPr>
+              <w:spacing w:after="225" w:line="300" w:lineRule="atLeast"/>
+              <w:rPr>
+                <w:color w:val="000000"/>
+              </w:rPr>
+            </w:pPr>
+            <w:r>
+              <w:rPr>
+                <w:color w:val="000000"/>
+              </w:rPr>
+              <w:t>La tarea fue enviada 18 minutos 32 segundos antes</w:t>
+            </w:r>
+          </w:p>
+        </w:tc>
+      </w:tr>
+      <w:tr>
+        <w:tc>
+          <w:tcPr>
+            <w:tcW w:w="4572" w:type="dxa"/>
+            <w:tcBorders>
+              <w:top w:val="single" w:sz="6" w:space="0" w:color="EEEEEE"/>
+              <w:left w:val="single" w:sz="6" w:space="0" w:color="EEEEEE"/>
+              <w:bottom w:val="single" w:sz="6" w:space="0" w:color="EEEEEE"/>
+              <w:right w:val="single" w:sz="6" w:space="0" w:color="EEEEEE"/>
+            </w:tcBorders>
+            <w:shd w:val="clear" w:color="auto" w:fill="F9F9F9"/>
+            <w:tcMar>
+              <w:top w:w="75" w:type="dxa"/>
+              <w:left w:w="75" w:type="dxa"/>
+              <w:bottom w:w="75" w:type="dxa"/>
+              <w:right w:w="75" w:type="dxa"/>
+            </w:tcMar>
+            <w:hideMark/>
+          </w:tcPr>
+          <w:p>
+            <w:pPr>
+              <w:spacing w:after="225" w:line="300" w:lineRule="atLeast"/>
+            </w:pPr>
+            <w:r>
+              <w:t>Última modificación</w:t>
+            </w:r>
+          </w:p>
+        </w:tc>
+        <w:tc>
+          <w:tcPr>
+            <w:tcW w:w="0" w:type="auto"/>
+            <w:tcBorders>
+              <w:top w:val="single" w:sz="6" w:space="0" w:color="EEEEEE"/>
+              <w:left w:val="single" w:sz="6" w:space="0" w:color="EEEEEE"/>
+              <w:bottom w:val="single" w:sz="6" w:space="0" w:color="EEEEEE"/>
+              <w:right w:val="single" w:sz="6" w:space="0" w:color="EEEEEE"/>
+            </w:tcBorders>
+            <w:shd w:val="clear" w:color="auto" w:fill="F9F9F9"/>
+            <w:tcMar>
+              <w:top w:w="75" w:type="dxa"/>
+              <w:left w:w="75" w:type="dxa"/>
+              <w:bottom w:w="75" w:type="dxa"/>
+              <w:right w:w="75" w:type="dxa"/>
+            </w:tcMar>
+            <w:hideMark/>
+          </w:tcPr>
+          <w:p>
+            <w:pPr>
+              <w:spacing w:after="225" w:line="300" w:lineRule="atLeast"/>
+            </w:pPr>
+            <w:proofErr w:type="spellStart"/>
+            <w:r>
+              <w:t>Wednesday</w:t>
+            </w:r>
+            <w:proofErr w:type="spellEnd"/>
+            <w:r>
+              <w:t xml:space="preserve">, 22 de </w:t>
+            </w:r>
+            <w:proofErr w:type="spellStart"/>
+            <w:r>
+              <w:t>April</w:t>
+            </w:r>
+            <w:proofErr w:type="spellEnd"/>
+            <w:r>
+              <w:t xml:space="preserve"> de 2020, 23:40</w:t>
+            </w:r>
+          </w:p>
+        </w:tc>
+      </w:tr>
+      <w:tr>
+        <w:tc>
+          <w:tcPr>
+            <w:tcW w:w="4572" w:type="dxa"/>
+            <w:tcBorders>
+              <w:top w:val="single" w:sz="6" w:space="0" w:color="EEEEEE"/>
+              <w:left w:val="single" w:sz="6" w:space="0" w:color="EEEEEE"/>
+              <w:bottom w:val="single" w:sz="6" w:space="0" w:color="EEEEEE"/>
+              <w:right w:val="single" w:sz="6" w:space="0" w:color="EEEEEE"/>
+            </w:tcBorders>
+            <w:shd w:val="clear" w:color="auto" w:fill="F5F5F5"/>
+            <w:tcMar>
+              <w:top w:w="75" w:type="dxa"/>
+              <w:left w:w="75" w:type="dxa"/>
+              <w:bottom w:w="75" w:type="dxa"/>
+              <w:right w:w="75" w:type="dxa"/>
+            </w:tcMar>
+            <w:hideMark/>
+          </w:tcPr>
+          <w:p>
+            <w:pPr>
+              <w:spacing w:after="225" w:line="300" w:lineRule="atLeast"/>
+            </w:pPr>
+            <w:r>
+              <w:t>Archivos enviados</w:t>
+            </w:r>
+          </w:p>
+        </w:tc>
+        <w:tc>
+          <w:tcPr>
+            <w:tcW w:w="0" w:type="auto"/>
+            <w:tcBorders>
+              <w:top w:val="single" w:sz="6" w:space="0" w:color="EEEEEE"/>
+              <w:left w:val="single" w:sz="6" w:space="0" w:color="EEEEEE"/>
+              <w:bottom w:val="single" w:sz="6" w:space="0" w:color="EEEEEE"/>
+              <w:right w:val="single" w:sz="6" w:space="0" w:color="EEEEEE"/>
+            </w:tcBorders>
+            <w:shd w:val="clear" w:color="auto" w:fill="F5F5F5"/>
+            <w:tcMar>
+              <w:top w:w="75" w:type="dxa"/>
+              <w:left w:w="75" w:type="dxa"/>
+              <w:bottom w:w="75" w:type="dxa"/>
+              <w:right w:w="75" w:type="dxa"/>
+            </w:tcMar>
+            <w:hideMark/>
+          </w:tcPr>
+          <w:tbl>
+            <w:tblPr>
+              <w:tblW w:w="0" w:type="auto"/>
+              <w:shd w:val="clear" w:color="auto" w:fill="FFFFFF"/>
+              <w:tblCellMar>
+                <w:left w:w="0" w:type="dxa"/>
+                <w:right w:w="0" w:type="dxa"/>
+              </w:tblCellMar>
+              <w:tblLook w:val="04A0" w:firstRow="1" w:lastRow="0" w:firstColumn="1" w:lastColumn="0" w:noHBand="0" w:noVBand="1"/>
+            </w:tblPr>
+            <w:tblGrid>
+              <w:gridCol w:w="270"/>
+              <w:gridCol w:w="1702"/>
+            </w:tblGrid>
+            <w:tr>
+              <w:trPr>
+                <w:trHeight w:val="330"/>
+              </w:trPr>
+              <w:tc>
+                <w:tcPr>
+                  <w:tcW w:w="270" w:type="dxa"/>
+                  <w:tcBorders>
+                    <w:top w:val="nil"/>
+                    <w:left w:val="nil"/>
+                    <w:bottom w:val="nil"/>
+                    <w:right w:val="nil"/>
+                  </w:tcBorders>
+                  <w:shd w:val="clear" w:color="auto" w:fill="F9F9F9"/>
+                  <w:hideMark/>
+                </w:tcPr>
+                <w:p>
+                  <w:pPr>
+                    <w:spacing w:after="0" w:line="300" w:lineRule="atLeast"/>
+                  </w:pPr>
+                  <w:hyperlink r:id="rId5" w:history="1">
+                    <w:r>
+                      <w:rPr>
+                        <w:rStyle w:val="Hipervnculo"/>
+                        <w:color w:val="367F88"/>
+                      </w:rPr>
+                      <w:t> </w:t>
+                    </w:r>
+                  </w:hyperlink>
+                </w:p>
+              </w:tc>
+              <w:tc>
+                <w:tcPr>
+                  <w:tcW w:w="0" w:type="auto"/>
+                  <w:tcBorders>
+                    <w:top w:val="nil"/>
+                    <w:left w:val="nil"/>
+                    <w:bottom w:val="nil"/>
+                    <w:right w:val="nil"/>
+                  </w:tcBorders>
+                  <w:shd w:val="clear" w:color="auto" w:fill="F9F9F9"/>
+                  <w:hideMark/>
+                </w:tcPr>
+                <w:p>
+                  <w:pPr>
+                    <w:spacing w:line="300" w:lineRule="atLeast"/>
+                  </w:pPr>
+                  <w:r>
+                    <w:rPr>
+                      <w:noProof/>
+                      <w:lang w:eastAsia="es-AR"/>
+                    </w:rPr>
+                    <w:drawing>
+                      <wp:inline distT="0" distB="0" distL="0" distR="0">
+                        <wp:extent cx="135255" cy="151130"/>
+                        <wp:effectExtent l="0" t="0" r="0" b="1270"/>
+                        <wp:docPr id="1" name="Imagen 1" descr="tp-modulo-2.rar"/>
+                        <wp:cNvGraphicFramePr>
+                          <a:graphicFrameLocks xmlns:a="http://schemas.openxmlformats.org/drawingml/2006/main" noChangeAspect="1"/>
+                        </wp:cNvGraphicFramePr>
+                        <a:graphic xmlns:a="http://schemas.openxmlformats.org/drawingml/2006/main">
+                          <a:graphicData uri="http://schemas.openxmlformats.org/drawingml/2006/picture">
+                            <pic:pic xmlns:pic="http://schemas.openxmlformats.org/drawingml/2006/picture">
+                              <pic:nvPicPr>
+                                <pic:cNvPr id="0" name="Picture 1" descr="tp-modulo-2.rar"/>
+                                <pic:cNvPicPr>
+                                  <a:picLocks noChangeAspect="1" noChangeArrowheads="1"/>
+                                </pic:cNvPicPr>
+                              </pic:nvPicPr>
+                              <pic:blipFill>
+                                <a:blip r:embed="rId6">
+                                  <a:extLst>
+                                    <a:ext uri="{28A0092B-C50C-407E-A947-70E740481C1C}">
+                                      <a14:useLocalDpi xmlns:a14="http://schemas.microsoft.com/office/drawing/2010/main" val="0"/>
+                                    </a:ext>
+                                  </a:extLst>
+                                </a:blip>
+                                <a:srcRect/>
+                                <a:stretch>
+                                  <a:fillRect/>
+                                </a:stretch>
+                              </pic:blipFill>
+                              <pic:spPr bwMode="auto">
+                                <a:xfrm>
+                                  <a:off x="0" y="0"/>
+                                  <a:ext cx="135255" cy="151130"/>
+                                </a:xfrm>
+                                <a:prstGeom prst="rect">
+                                  <a:avLst/>
+                                </a:prstGeom>
+                                <a:noFill/>
+                                <a:ln>
+                                  <a:noFill/>
+                                </a:ln>
+                              </pic:spPr>
+                            </pic:pic>
+                          </a:graphicData>
+                        </a:graphic>
+                      </wp:inline>
+                    </w:drawing>
+                  </w:r>
+                  <w:r>
+                    <w:t> </w:t>
+                  </w:r>
+                  <w:hyperlink r:id="rId7" w:tgtFrame="_blank" w:history="1">
+                    <w:r>
+                      <w:rPr>
+                        <w:rStyle w:val="Hipervnculo"/>
+                        <w:color w:val="367F88"/>
+                      </w:rPr>
+                      <w:t>tp-modulo-2.rar</w:t>
+                    </w:r>
+                  </w:hyperlink>
+                </w:p>
+              </w:tc>
+            </w:tr>
+          </w:tbl>
+          <w:p>
+            <w:pPr>
+              <w:spacing w:after="225" w:line="300" w:lineRule="atLeast"/>
+            </w:pPr>
+          </w:p>
+        </w:tc>
+      </w:tr>
+    </w:tbl>
+    <w:p>
+      <w:r>
+        <w:t>Comentario</w:t>
+      </w:r>
+    </w:p>
+    <w:p>
+      <w:r>
+        <w:t>Calificación</w:t>
+      </w:r>
+      <w:r>
+        <w:tab/>
+        <w:t>100,00 / 100,00</w:t>
+      </w:r>
+    </w:p>
+    <w:p>
+      <w:r>
+        <w:t>Calificado sobre</w:t>
+      </w:r>
+      <w:r>
+        <w:tab/>
+        <w:t xml:space="preserve">Friday, 24 de </w:t>
+      </w:r>
+      <w:proofErr w:type="spellStart"/>
+      <w:r>
+        <w:t>April</w:t>
+      </w:r>
+      <w:proofErr w:type="spellEnd"/>
+      <w:r>
+        <w:t xml:space="preserve"> de 2020, 13:40</w:t>
+      </w:r>
+    </w:p>
+    <w:p>
+      <w:r>
+        <w:t>Calificado por</w:t>
+      </w:r>
+      <w:r>
+        <w:tab/>
+        <w:t xml:space="preserve">Imagen de Fernando </w:t>
+      </w:r>
+      <w:proofErr w:type="spellStart"/>
+      <w:r>
+        <w:t>AndreassiFernando</w:t>
+      </w:r>
+      <w:proofErr w:type="spellEnd"/>
+      <w:r>
+        <w:t xml:space="preserve"> </w:t>
+      </w:r>
+      <w:proofErr w:type="spellStart"/>
+      <w:r>
+        <w:t>Andreassi</w:t>
+      </w:r>
+      <w:proofErr w:type="spellEnd"/>
+    </w:p>
+    <w:p>
+      <w:r>
+        <w:t>Comentarios de retroalimentación</w:t>
+      </w:r>
+      <w:r>
+        <w:tab/>
+      </w:r>
+    </w:p>
+    <w:p>
+      <w:r>
+        <w:t>Muy buena la estructura del proyecto. Buen trabajo</w:t>
+      </w:r>
       <w:bookmarkStart w:id="0" w:name="_GoBack"/>
       <w:bookmarkEnd w:id="0"/>
     </w:p>
@@ -950,6 +1815,29 @@
       <w:lang w:eastAsia="es-AR"/>
     </w:rPr>
   </w:style>
+  <w:style w:type="paragraph" w:styleId="Ttulo3">
+    <w:name w:val="heading 3"/>
+    <w:basedOn w:val="Normal"/>
+    <w:next w:val="Normal"/>
+    <w:link w:val="Ttulo3Car"/>
+    <w:uiPriority w:val="9"/>
+    <w:semiHidden/>
+    <w:unhideWhenUsed/>
+    <w:qFormat/>
+    <w:rsid w:val="00D7354C"/>
+    <w:pPr>
+      <w:keepNext/>
+      <w:keepLines/>
+      <w:spacing w:before="40" w:after="0"/>
+      <w:outlineLvl w:val="2"/>
+    </w:pPr>
+    <w:rPr>
+      <w:rFonts w:asciiTheme="majorHAnsi" w:eastAsiaTheme="majorEastAsia" w:hAnsiTheme="majorHAnsi" w:cstheme="majorBidi"/>
+      <w:color w:val="1F4D78" w:themeColor="accent1" w:themeShade="7F"/>
+      <w:sz w:val="24"/>
+      <w:szCs w:val="24"/>
+    </w:rPr>
+  </w:style>
   <w:style w:type="character" w:default="1" w:styleId="Fuentedeprrafopredeter">
     <w:name w:val="Default Paragraph Font"/>
     <w:uiPriority w:val="1"/>
@@ -1018,6 +1906,32 @@
     <w:rPr>
       <w:i/>
       <w:iCs/>
+    </w:rPr>
+  </w:style>
+  <w:style w:type="character" w:customStyle="1" w:styleId="Ttulo3Car">
+    <w:name w:val="Título 3 Car"/>
+    <w:basedOn w:val="Fuentedeprrafopredeter"/>
+    <w:link w:val="Ttulo3"/>
+    <w:uiPriority w:val="9"/>
+    <w:semiHidden/>
+    <w:rsid w:val="00D7354C"/>
+    <w:rPr>
+      <w:rFonts w:asciiTheme="majorHAnsi" w:eastAsiaTheme="majorEastAsia" w:hAnsiTheme="majorHAnsi" w:cstheme="majorBidi"/>
+      <w:color w:val="1F4D78" w:themeColor="accent1" w:themeShade="7F"/>
+      <w:sz w:val="24"/>
+      <w:szCs w:val="24"/>
+    </w:rPr>
+  </w:style>
+  <w:style w:type="character" w:styleId="Hipervnculo">
+    <w:name w:val="Hyperlink"/>
+    <w:basedOn w:val="Fuentedeprrafopredeter"/>
+    <w:uiPriority w:val="99"/>
+    <w:semiHidden/>
+    <w:unhideWhenUsed/>
+    <w:rsid w:val="00D7354C"/>
+    <w:rPr>
+      <w:color w:val="0000FF"/>
+      <w:u w:val="single"/>
     </w:rPr>
   </w:style>
 </w:styles>

</xml_diff>